<commit_message>
Update História de usuário 3 and add sylfFirmware for esp32
</commit_message>
<xml_diff>
--- a/1.Requisitos/Casos de Uso/História de Usuário - UC02 - Monitorar e visualizar o estado dos componentes que compoem o robô..docx
+++ b/1.Requisitos/Casos de Uso/História de Usuário - UC02 - Monitorar e visualizar o estado dos componentes que compoem o robô..docx
@@ -45,8 +45,6 @@
       <w:r>
         <w:t>30hrs</w:t>
       </w:r>
-      <w:bookmarkStart w:id="1" w:name="_GoBack"/>
-      <w:bookmarkEnd w:id="1"/>
     </w:p>
     <w:p>
       <w:pPr>
@@ -68,7 +66,7 @@
           <w:lang w:val="pt-PT"/>
         </w:rPr>
       </w:pPr>
-      <w:bookmarkStart w:id="2" w:name="_Toc464633895"/>
+      <w:bookmarkStart w:id="1" w:name="_Toc464633895"/>
       <w:r>
         <w:rPr>
           <w:iCs/>
@@ -130,12 +128,50 @@
     </w:p>
     <w:p>
       <w:pPr>
+        <w:rPr>
+          <w:iCs/>
+          <w:color w:val="auto"/>
+          <w:lang w:val="pt-PT"/>
+        </w:rPr>
+      </w:pPr>
+    </w:p>
+    <w:p>
+      <w:pPr>
+        <w:rPr>
+          <w:bCs/>
+          <w:iCs/>
+          <w:color w:val="auto"/>
+        </w:rPr>
+      </w:pPr>
+      <w:bookmarkStart w:id="2" w:name="_Hlk208416196"/>
+      <w:r>
+        <w:rPr>
+          <w:bCs/>
+          <w:iCs/>
+          <w:color w:val="auto"/>
+          <w:lang w:val="pt-PT"/>
+        </w:rPr>
+        <w:t>Como um desenvolvedor, eu quero ver quais são os valores de entrada para os sensores de leitura e qual é o valor de saída da velocidade para o controle dos motores para melhor escolher valores de início adequados das variáveis de controle.</w:t>
+      </w:r>
+      <w:bookmarkEnd w:id="2"/>
+    </w:p>
+    <w:p>
+      <w:pPr>
+        <w:rPr>
+          <w:iCs/>
+          <w:color w:val="auto"/>
+          <w:lang w:val="pt-PT"/>
+        </w:rPr>
+      </w:pPr>
+    </w:p>
+    <w:p>
+      <w:pPr>
         <w:pStyle w:val="EPP-Seonivel1"/>
       </w:pPr>
       <w:r>
         <w:t>TESTES DE ACEITAÇÃO</w:t>
       </w:r>
-      <w:bookmarkEnd w:id="2"/>
+      <w:bookmarkEnd w:id="1"/>
     </w:p>
     <w:p>
       <w:pPr>
@@ -229,10 +265,10 @@
         <w:tblLook w:val="04A0" w:firstRow="1" w:lastRow="0" w:firstColumn="1" w:lastColumn="0" w:noHBand="0" w:noVBand="1"/>
       </w:tblPr>
       <w:tblGrid>
-        <w:gridCol w:w="1063"/>
-        <w:gridCol w:w="3755"/>
-        <w:gridCol w:w="2430"/>
-        <w:gridCol w:w="2380"/>
+        <w:gridCol w:w="1048"/>
+        <w:gridCol w:w="3743"/>
+        <w:gridCol w:w="2424"/>
+        <w:gridCol w:w="2413"/>
       </w:tblGrid>
       <w:tr>
         <w:tc>
@@ -389,6 +425,8 @@
               </w:rPr>
               <w:t>Visibilizar o estado dos componentes do robô.</w:t>
             </w:r>
+            <w:bookmarkStart w:id="3" w:name="_GoBack"/>
+            <w:bookmarkEnd w:id="3"/>
           </w:p>
         </w:tc>
         <w:tc>
@@ -410,25 +448,7 @@
                 <w:color w:val="auto"/>
                 <w:lang w:val="pt-BR"/>
               </w:rPr>
-              <w:t>"componente": "</w:t>
-            </w:r>
-            <w:proofErr w:type="spellStart"/>
-            <w:r>
-              <w:rPr>
-                <w:iCs/>
-                <w:color w:val="auto"/>
-                <w:lang w:val="pt-BR"/>
-              </w:rPr>
-              <w:t>motor_esq</w:t>
-            </w:r>
-            <w:proofErr w:type="spellEnd"/>
-            <w:r>
-              <w:rPr>
-                <w:iCs/>
-                <w:color w:val="auto"/>
-                <w:lang w:val="pt-BR"/>
-              </w:rPr>
-              <w:t>",</w:t>
+              <w:t>"componente": "motor_esq",</w:t>
             </w:r>
           </w:p>
           <w:p>
@@ -464,25 +484,7 @@
                 <w:color w:val="auto"/>
                 <w:lang w:val="pt-BR"/>
               </w:rPr>
-              <w:t xml:space="preserve">  "</w:t>
-            </w:r>
-            <w:proofErr w:type="spellStart"/>
-            <w:r>
-              <w:rPr>
-                <w:iCs/>
-                <w:color w:val="auto"/>
-                <w:lang w:val="pt-BR"/>
-              </w:rPr>
-              <w:t>temperatura_celsius</w:t>
-            </w:r>
-            <w:proofErr w:type="spellEnd"/>
-            <w:r>
-              <w:rPr>
-                <w:iCs/>
-                <w:color w:val="auto"/>
-                <w:lang w:val="pt-BR"/>
-              </w:rPr>
-              <w:t>": 45,</w:t>
+              <w:t xml:space="preserve">  "temperatura_celsius": 45,</w:t>
             </w:r>
           </w:p>
           <w:p>
@@ -500,16 +502,7 @@
                 <w:color w:val="auto"/>
                 <w:lang w:val="pt-BR"/>
               </w:rPr>
-              <w:t xml:space="preserve">  "</w:t>
-            </w:r>
-            <w:proofErr w:type="spellStart"/>
-            <w:r>
-              <w:rPr>
-                <w:iCs/>
-                <w:color w:val="auto"/>
-                <w:lang w:val="pt-BR"/>
-              </w:rPr>
-              <w:t>c</w:t>
+              <w:t xml:space="preserve">  "c</w:t>
             </w:r>
             <w:r>
               <w:rPr>
@@ -525,16 +518,7 @@
                 <w:color w:val="auto"/>
                 <w:lang w:val="pt-BR"/>
               </w:rPr>
-              <w:t>_amperes</w:t>
-            </w:r>
-            <w:proofErr w:type="spellEnd"/>
-            <w:r>
-              <w:rPr>
-                <w:iCs/>
-                <w:color w:val="auto"/>
-                <w:lang w:val="pt-BR"/>
-              </w:rPr>
-              <w:t>": 2.3,</w:t>
+              <w:t>_amperes": 2.3,</w:t>
             </w:r>
           </w:p>
           <w:p>
@@ -571,27 +555,7 @@
                 <w:color w:val="auto"/>
                 <w:lang w:val="pt-BR"/>
               </w:rPr>
-              <w:t xml:space="preserve">  "</w:t>
-            </w:r>
-            <w:proofErr w:type="spellStart"/>
-            <w:r>
-              <w:rPr>
-                <w:i w:val="0"/>
-                <w:iCs/>
-                <w:color w:val="auto"/>
-                <w:lang w:val="pt-BR"/>
-              </w:rPr>
-              <w:t>error_code</w:t>
-            </w:r>
-            <w:proofErr w:type="spellEnd"/>
-            <w:r>
-              <w:rPr>
-                <w:i w:val="0"/>
-                <w:iCs/>
-                <w:color w:val="auto"/>
-                <w:lang w:val="pt-BR"/>
-              </w:rPr>
-              <w:t>": 0</w:t>
+              <w:t xml:space="preserve">  "error_code": 0</w:t>
             </w:r>
           </w:p>
         </w:tc>
@@ -767,7 +731,17 @@
           <w:p>
             <w:pPr>
               <w:pStyle w:val="EPP-Comentario"/>
+              <w:rPr>
+                <w:i w:val="0"/>
+              </w:rPr>
             </w:pPr>
+            <w:r>
+              <w:rPr>
+                <w:i w:val="0"/>
+                <w:color w:val="auto"/>
+              </w:rPr>
+              <w:t>02</w:t>
+            </w:r>
           </w:p>
         </w:tc>
         <w:tc>
@@ -778,6 +752,14 @@
             <w:pPr>
               <w:pStyle w:val="EPP-Comentario"/>
             </w:pPr>
+            <w:r>
+              <w:rPr>
+                <w:i w:val="0"/>
+                <w:iCs/>
+                <w:color w:val="auto"/>
+              </w:rPr>
+              <w:t>Ver valores de entrada dos sensores e valor de saída da velocidade para os motores.</w:t>
+            </w:r>
           </w:p>
         </w:tc>
         <w:tc>
@@ -787,7 +769,51 @@
           <w:p>
             <w:pPr>
               <w:pStyle w:val="EPP-Comentario"/>
+              <w:rPr>
+                <w:iCs/>
+                <w:color w:val="auto"/>
+                <w:lang w:val="en-US"/>
+              </w:rPr>
             </w:pPr>
+            <w:r>
+              <w:rPr>
+                <w:iCs/>
+                <w:color w:val="auto"/>
+                <w:lang w:val="en-US"/>
+              </w:rPr>
+              <w:t>"sensor_array": "8-IR-array",</w:t>
+            </w:r>
+          </w:p>
+          <w:p>
+            <w:pPr>
+              <w:pStyle w:val="EPP-Comentario"/>
+              <w:rPr>
+                <w:iCs/>
+                <w:color w:val="auto"/>
+                <w:lang w:val="en-US"/>
+              </w:rPr>
+            </w:pPr>
+            <w:r>
+              <w:rPr>
+                <w:iCs/>
+                <w:color w:val="auto"/>
+                <w:lang w:val="en-US"/>
+              </w:rPr>
+              <w:t xml:space="preserve">  "values": [0, 1, 1, 0, 0, 1, 1, 0],</w:t>
+            </w:r>
+          </w:p>
+          <w:p>
+            <w:pPr>
+              <w:pStyle w:val="EPP-Comentario"/>
+            </w:pPr>
+            <w:r>
+              <w:rPr>
+                <w:iCs/>
+                <w:color w:val="auto"/>
+                <w:lang w:val="en-US"/>
+              </w:rPr>
+              <w:t xml:space="preserve">  "timestamp": "2025-09-10T23:25:00Z"</w:t>
+            </w:r>
           </w:p>
         </w:tc>
         <w:tc>
@@ -797,7 +823,67 @@
           <w:p>
             <w:pPr>
               <w:pStyle w:val="EPP-Comentario"/>
+              <w:rPr>
+                <w:i w:val="0"/>
+                <w:iCs/>
+                <w:color w:val="auto"/>
+                <w:lang w:val="en-US"/>
+              </w:rPr>
             </w:pPr>
+            <w:r>
+              <w:rPr>
+                <w:i w:val="0"/>
+                <w:iCs/>
+                <w:color w:val="auto"/>
+                <w:lang w:val="en-US"/>
+              </w:rPr>
+              <w:t>[White] [Black] [Black] [White] [White] [Black] [Black] [White]</w:t>
+            </w:r>
+            <w:r>
+              <w:rPr>
+                <w:i w:val="0"/>
+                <w:iCs/>
+                <w:color w:val="auto"/>
+                <w:lang w:val="en-US"/>
+              </w:rPr>
+              <w:br/>
+            </w:r>
+            <w:r>
+              <w:rPr>
+                <w:i w:val="0"/>
+                <w:iCs/>
+                <w:color w:val="auto"/>
+                <w:lang w:val="en-US"/>
+              </w:rPr>
+              <w:br/>
+              <w:t>ou</w:t>
+            </w:r>
+          </w:p>
+          <w:p>
+            <w:pPr>
+              <w:pStyle w:val="EPP-Comentario"/>
+              <w:rPr>
+                <w:i w:val="0"/>
+                <w:iCs/>
+                <w:color w:val="auto"/>
+                <w:lang w:val="en-US"/>
+              </w:rPr>
+            </w:pPr>
+          </w:p>
+          <w:p>
+            <w:pPr>
+              <w:pStyle w:val="EPP-Comentario"/>
+            </w:pPr>
+            <w:r>
+              <w:rPr>
+                <w:rFonts w:ascii="Segoe UI Emoji" w:hAnsi="Segoe UI Emoji" w:cs="Segoe UI Emoji"/>
+                <w:i w:val="0"/>
+                <w:iCs/>
+                <w:color w:val="auto"/>
+                <w:lang w:val="pt-BR"/>
+              </w:rPr>
+              <w:t>⬜⬛⬛⬜⬜⬛⬛⬜</w:t>
+            </w:r>
           </w:p>
         </w:tc>
       </w:tr>
@@ -805,6 +891,9 @@
     <w:p>
       <w:pPr>
         <w:pStyle w:val="EPP-Comentario"/>
+        <w:rPr>
+          <w:i w:val="0"/>
+        </w:rPr>
       </w:pPr>
     </w:p>
     <w:p>
@@ -812,6 +901,7 @@
         <w:pStyle w:val="EPP-Seonivel1"/>
       </w:pPr>
       <w:r>
+        <w:lastRenderedPageBreak/>
         <w:t>tEM PROTÓTIPO?</w:t>
       </w:r>
     </w:p>
@@ -969,19 +1059,11 @@
             </w:sdtPr>
             <w:sdtEndPr/>
             <w:sdtContent>
-              <w:proofErr w:type="spellStart"/>
               <w:r>
                 <w:rPr>
                   <w:lang w:val="en-US"/>
                 </w:rPr>
-                <w:t>Versão</w:t>
-              </w:r>
-              <w:proofErr w:type="spellEnd"/>
-              <w:r>
-                <w:rPr>
-                  <w:lang w:val="en-US"/>
-                </w:rPr>
-                <w:t xml:space="preserve"> &lt;</w:t>
+                <w:t>Versão &lt;</w:t>
               </w:r>
               <w:r>
                 <w:rPr>
@@ -1071,7 +1153,7 @@
             <w:rPr>
               <w:noProof/>
             </w:rPr>
-            <w:t>1</w:t>
+            <w:t>2</w:t>
           </w:r>
           <w:r>
             <w:rPr>
@@ -1087,29 +1169,14 @@
     <w:pPr>
       <w:jc w:val="right"/>
     </w:pPr>
-    <w:proofErr w:type="spellStart"/>
     <w:r>
-      <w:t>vs</w:t>
+      <w:t xml:space="preserve">vs: </w:t>
     </w:r>
-    <w:proofErr w:type="spellEnd"/>
-    <w:r>
-      <w:t xml:space="preserve">: </w:t>
-    </w:r>
-    <w:r>
-      <w:fldChar w:fldCharType="begin"/>
-    </w:r>
-    <w:r>
-      <w:instrText xml:space="preserve"> DOCPROPERTY  "Versão Modelo"  \* MERGEFORMAT </w:instrText>
-    </w:r>
-    <w:r>
-      <w:fldChar w:fldCharType="separate"/>
-    </w:r>
-    <w:r>
-      <w:t>1</w:t>
-    </w:r>
-    <w:r>
-      <w:fldChar w:fldCharType="end"/>
-    </w:r>
+    <w:fldSimple w:instr=" DOCPROPERTY  &quot;Versão Modelo&quot;  \* MERGEFORMAT ">
+      <w:r>
+        <w:t>1</w:t>
+      </w:r>
+    </w:fldSimple>
   </w:p>
 </w:ftr>
 </file>
@@ -2650,7 +2717,6 @@
   <w:style w:type="character" w:default="1" w:styleId="Fontepargpadro">
     <w:name w:val="Default Paragraph Font"/>
     <w:uiPriority w:val="1"/>
-    <w:semiHidden/>
     <w:unhideWhenUsed/>
   </w:style>
   <w:style w:type="table" w:default="1" w:styleId="Tabelanormal">

</xml_diff>